<commit_message>
Added Haiku and Pangram tasks Fixed statements
</commit_message>
<xml_diff>
--- a/cms/tasks_for_02_21/DegreeOfTwo/Statement.docx
+++ b/cms/tasks_for_02_21/DegreeOfTwo/Statement.docx
@@ -386,8 +386,8 @@
             <w:rPr>
               <w:rFonts w:ascii="Cambria Math" w:eastAsia="Times New Roman" w:hAnsi="Cambria Math" w:cs="Times New Roman"/>
               <w:color w:val="000000"/>
-              <w:sz w:val="27"/>
-              <w:szCs w:val="27"/>
+              <w:sz w:val="36"/>
+              <w:szCs w:val="36"/>
               <w:bdr w:val="none" w:sz="0" w:space="0" w:color="auto" w:frame="1"/>
             </w:rPr>
             <m:t>2≤</m:t>
@@ -396,8 +396,8 @@
             <w:rPr>
               <w:rFonts w:ascii="Cambria Math" w:eastAsia="Times New Roman" w:hAnsi="Cambria Math" w:cs="Times New Roman"/>
               <w:color w:val="000000"/>
-              <w:sz w:val="27"/>
-              <w:szCs w:val="27"/>
+              <w:sz w:val="36"/>
+              <w:szCs w:val="36"/>
               <w:bdr w:val="none" w:sz="0" w:space="0" w:color="auto" w:frame="1"/>
               <w:lang w:val="en-US"/>
             </w:rPr>
@@ -407,8 +407,8 @@
             <w:rPr>
               <w:rFonts w:ascii="Cambria Math" w:eastAsia="Times New Roman" w:hAnsi="Cambria Math" w:cs="Times New Roman"/>
               <w:color w:val="000000"/>
-              <w:sz w:val="27"/>
-              <w:szCs w:val="27"/>
+              <w:sz w:val="36"/>
+              <w:szCs w:val="36"/>
               <w:bdr w:val="none" w:sz="0" w:space="0" w:color="auto" w:frame="1"/>
             </w:rPr>
             <m:t>≤2*</m:t>
@@ -421,8 +421,8 @@
                   <w:bCs/>
                   <w:i/>
                   <w:color w:val="000000"/>
-                  <w:sz w:val="27"/>
-                  <w:szCs w:val="27"/>
+                  <w:sz w:val="36"/>
+                  <w:szCs w:val="36"/>
                   <w:shd w:val="clear" w:color="auto" w:fill="FFFFFF"/>
                 </w:rPr>
               </m:ctrlPr>
@@ -432,8 +432,8 @@
                 <w:rPr>
                   <w:rFonts w:ascii="Cambria Math" w:eastAsia="Times New Roman" w:hAnsi="Cambria Math" w:cs="Times New Roman"/>
                   <w:color w:val="000000"/>
-                  <w:sz w:val="27"/>
-                  <w:szCs w:val="27"/>
+                  <w:sz w:val="36"/>
+                  <w:szCs w:val="36"/>
                   <w:shd w:val="clear" w:color="auto" w:fill="FFFFFF"/>
                 </w:rPr>
                 <m:t>10</m:t>
@@ -444,8 +444,8 @@
                 <w:rPr>
                   <w:rFonts w:ascii="Cambria Math" w:eastAsia="Times New Roman" w:hAnsi="Cambria Math" w:cs="Times New Roman"/>
                   <w:color w:val="000000"/>
-                  <w:sz w:val="27"/>
-                  <w:szCs w:val="27"/>
+                  <w:sz w:val="36"/>
+                  <w:szCs w:val="36"/>
                   <w:shd w:val="clear" w:color="auto" w:fill="FFFFFF"/>
                 </w:rPr>
                 <m:t>18</m:t>
@@ -810,8 +810,19 @@
           <w:sz w:val="32"/>
           <w:szCs w:val="32"/>
           <w:shd w:val="clear" w:color="auto" w:fill="FFFFFF"/>
-        </w:rPr>
-        <w:t>18</w:t>
+          <w:lang w:val="en-US"/>
+        </w:rPr>
+        <w:t>2</w:t>
+      </w:r>
+      <w:r>
+        <w:rPr>
+          <w:rFonts w:ascii="Verdana" w:hAnsi="Verdana"/>
+          <w:color w:val="000000"/>
+          <w:sz w:val="32"/>
+          <w:szCs w:val="32"/>
+          <w:shd w:val="clear" w:color="auto" w:fill="FFFFFF"/>
+        </w:rPr>
+        <w:t>8</w:t>
       </w:r>
     </w:p>
     <w:p>
@@ -981,7 +992,7 @@
     </w:p>
     <w:sectPr>
       <w:pgSz w:w="11906" w:h="16838"/>
-      <w:pgMar w:top="1134" w:right="850" w:bottom="1134" w:left="1701" w:header="708" w:footer="708" w:gutter="0"/>
+      <w:pgMar w:top="720" w:right="720" w:bottom="720" w:left="720" w:header="708" w:footer="708" w:gutter="0"/>
       <w:cols w:space="708"/>
       <w:docGrid w:linePitch="360"/>
     </w:sectPr>
@@ -1112,6 +1123,7 @@
     <w:lsdException w:name="HTML Sample" w:semiHidden="1" w:unhideWhenUsed="1"/>
     <w:lsdException w:name="HTML Typewriter" w:semiHidden="1" w:unhideWhenUsed="1"/>
     <w:lsdException w:name="HTML Variable" w:semiHidden="1" w:unhideWhenUsed="1"/>
+    <w:lsdException w:name="Normal Table" w:semiHidden="1" w:unhideWhenUsed="1"/>
     <w:lsdException w:name="annotation subject" w:semiHidden="1" w:unhideWhenUsed="1"/>
     <w:lsdException w:name="No List" w:semiHidden="1" w:unhideWhenUsed="1"/>
     <w:lsdException w:name="Outline List 1" w:semiHidden="1" w:unhideWhenUsed="1"/>
@@ -1154,8 +1166,11 @@
     <w:lsdException w:name="Table Contemporary" w:semiHidden="1" w:unhideWhenUsed="1"/>
     <w:lsdException w:name="Table Elegant" w:semiHidden="1" w:unhideWhenUsed="1"/>
     <w:lsdException w:name="Table Professional" w:semiHidden="1" w:unhideWhenUsed="1"/>
+    <w:lsdException w:name="Table Subtle 1" w:semiHidden="1" w:unhideWhenUsed="1"/>
     <w:lsdException w:name="Table Subtle 2" w:semiHidden="1" w:unhideWhenUsed="1"/>
     <w:lsdException w:name="Table Web 1" w:semiHidden="1" w:unhideWhenUsed="1"/>
+    <w:lsdException w:name="Table Web 2" w:semiHidden="1" w:unhideWhenUsed="1"/>
+    <w:lsdException w:name="Table Web 3" w:semiHidden="1" w:unhideWhenUsed="1"/>
     <w:lsdException w:name="Balloon Text" w:semiHidden="1" w:unhideWhenUsed="1"/>
     <w:lsdException w:name="Table Grid" w:uiPriority="39"/>
     <w:lsdException w:name="Table Theme" w:semiHidden="1" w:unhideWhenUsed="1"/>

</xml_diff>